<commit_message>
before major overhaul with dev goals doc
</commit_message>
<xml_diff>
--- a/test_template.docx
+++ b/test_template.docx
@@ -3,11 +3,11 @@
 <w:document xmlns:wpc="http://schemas.microsoft.com/office/word/2010/wordprocessingCanvas" xmlns:cx="http://schemas.microsoft.com/office/drawing/2014/chartex" xmlns:cx1="http://schemas.microsoft.com/office/drawing/2015/9/8/chartex" xmlns:cx2="http://schemas.microsoft.com/office/drawing/2015/10/21/chartex" xmlns:cx3="http://schemas.microsoft.com/office/drawing/2016/5/9/chartex" xmlns:cx4="http://schemas.microsoft.com/office/drawing/2016/5/10/chartex" xmlns:cx5="http://schemas.microsoft.com/office/drawing/2016/5/11/chartex" xmlns:cx6="http://schemas.microsoft.com/office/drawing/2016/5/12/chartex" xmlns:cx7="http://schemas.microsoft.com/office/drawing/2016/5/13/chartex" xmlns:cx8="http://schemas.microsoft.com/office/drawing/2016/5/14/chartex" xmlns:mc="http://schemas.openxmlformats.org/markup-compatibility/2006" xmlns:aink="http://schemas.microsoft.com/office/drawing/2016/ink" xmlns:am3d="http://schemas.microsoft.com/office/drawing/2017/model3d" xmlns:o="urn:schemas-microsoft-com:office:office" xmlns:oel="http://schemas.microsoft.com/office/2019/extlst" xmlns:r="http://schemas.openxmlformats.org/officeDocument/2006/relationships" xmlns:m="http://schemas.openxmlformats.org/officeDocument/2006/math" xmlns:v="urn:schemas-microsoft-com:vml" xmlns:wp14="http://schemas.microsoft.com/office/word/2010/wordprocessingDrawing" xmlns:wp="http://schemas.openxmlformats.org/drawingml/2006/wordprocessingDrawing" xmlns:w10="urn:schemas-microsoft-com:office:word" xmlns:w="http://schemas.openxmlformats.org/wordprocessingml/2006/main" xmlns:w14="http://schemas.microsoft.com/office/word/2010/wordml" xmlns:w15="http://schemas.microsoft.com/office/word/2012/wordml" xmlns:w16cex="http://schemas.microsoft.com/office/word/2018/wordml/cex" xmlns:w16cid="http://schemas.microsoft.com/office/word/2016/wordml/cid" xmlns:w16="http://schemas.microsoft.com/office/word/2018/wordml" xmlns:w16du="http://schemas.microsoft.com/office/word/2023/wordml/word16du" xmlns:w16sdtdh="http://schemas.microsoft.com/office/word/2020/wordml/sdtdatahash" xmlns:w16sdtfl="http://schemas.microsoft.com/office/word/2024/wordml/sdtformatlock" xmlns:w16se="http://schemas.microsoft.com/office/word/2015/wordml/symex" xmlns:wpg="http://schemas.microsoft.com/office/word/2010/wordprocessingGroup" xmlns:wpi="http://schemas.microsoft.com/office/word/2010/wordprocessingInk" xmlns:wne="http://schemas.microsoft.com/office/word/2006/wordml" xmlns:wps="http://schemas.microsoft.com/office/word/2010/wordprocessingShape" mc:Ignorable="w14 w15 w16se w16cid w16 w16cex w16sdtdh w16sdtfl w16du wp14">
   <w:body>
     <w:p>
-      <w:pPr>
-        <w:pStyle w:val="BWA-PART"/>
-      </w:pPr>
-      <w:r>
-        <w:t>PART</w:t>
+      <w:r>
+        <w:t>P</w:t>
+      </w:r>
+      <w:r>
+        <w:t>art</w:t>
       </w:r>
       <w:r>
         <w:t>1</w:t>
@@ -26,7 +26,21 @@
           <w:rFonts w:cs="Arial"/>
           <w:szCs w:val="20"/>
         </w:rPr>
-        <w:t>SUBSECTION1</w:t>
+        <w:t>S</w:t>
+      </w:r>
+      <w:r>
+        <w:rPr>
+          <w:rFonts w:cs="Arial"/>
+          <w:szCs w:val="20"/>
+        </w:rPr>
+        <w:t>ubsection</w:t>
+      </w:r>
+      <w:r>
+        <w:rPr>
+          <w:rFonts w:cs="Arial"/>
+          <w:szCs w:val="20"/>
+        </w:rPr>
+        <w:t>1</w:t>
       </w:r>
     </w:p>
     <w:p>
@@ -34,7 +48,13 @@
         <w:pStyle w:val="BWA-Item"/>
       </w:pPr>
       <w:r>
-        <w:t>Item1</w:t>
+        <w:t>I</w:t>
+      </w:r>
+      <w:r>
+        <w:t>tem</w:t>
+      </w:r>
+      <w:r>
+        <w:t>1</w:t>
       </w:r>
     </w:p>
     <w:p>
@@ -42,7 +62,13 @@
         <w:pStyle w:val="BWA-List"/>
       </w:pPr>
       <w:r>
-        <w:t>List1</w:t>
+        <w:t>L</w:t>
+      </w:r>
+      <w:r>
+        <w:t>ist</w:t>
+      </w:r>
+      <w:r>
+        <w:t>1</w:t>
       </w:r>
     </w:p>
     <w:p>
@@ -50,7 +76,16 @@
         <w:pStyle w:val="BWA-SubItem"/>
       </w:pPr>
       <w:r>
-        <w:t>SubItem1</w:t>
+        <w:t>sub</w:t>
+      </w:r>
+      <w:r>
+        <w:t>_</w:t>
+      </w:r>
+      <w:r>
+        <w:t>item</w:t>
+      </w:r>
+      <w:r>
+        <w:t>1</w:t>
       </w:r>
     </w:p>
     <w:p>
@@ -58,7 +93,16 @@
         <w:pStyle w:val="BWA-SubList"/>
       </w:pPr>
       <w:r>
-        <w:t>SubList1</w:t>
+        <w:t>sub</w:t>
+      </w:r>
+      <w:r>
+        <w:t>_</w:t>
+      </w:r>
+      <w:r>
+        <w:t>list</w:t>
+      </w:r>
+      <w:r>
+        <w:t>1</w:t>
       </w:r>
     </w:p>
     <w:p>
@@ -66,7 +110,10 @@
         <w:pStyle w:val="BWA-SubSubItem"/>
       </w:pPr>
       <w:r>
-        <w:t>SubSubItem1</w:t>
+        <w:t>sub_sub_item</w:t>
+      </w:r>
+      <w:r>
+        <w:t>1</w:t>
       </w:r>
     </w:p>
     <w:p>
@@ -74,7 +121,33 @@
         <w:pStyle w:val="BWA-SubSubList"/>
       </w:pPr>
       <w:r>
-        <w:t>SubSubList1</w:t>
+        <w:t>sub_sub_list</w:t>
+      </w:r>
+      <w:r>
+        <w:t>1</w:t>
+      </w:r>
+    </w:p>
+    <w:p>
+      <w:pPr>
+        <w:pStyle w:val="BWA-PART"/>
+        <w:rPr>
+          <w:rFonts w:cs="Arial"/>
+          <w:szCs w:val="20"/>
+        </w:rPr>
+      </w:pPr>
+      <w:r>
+        <w:rPr>
+          <w:rFonts w:cs="Arial"/>
+          <w:szCs w:val="20"/>
+        </w:rPr>
+        <w:t>PART</w:t>
+      </w:r>
+      <w:r>
+        <w:rPr>
+          <w:rFonts w:cs="Arial"/>
+          <w:szCs w:val="20"/>
+        </w:rPr>
+        <w:t>2</w:t>
       </w:r>
     </w:p>
     <w:p>
@@ -90,143 +163,86 @@
           <w:rFonts w:cs="Arial"/>
           <w:szCs w:val="20"/>
         </w:rPr>
-        <w:t>SUBSECTION2</w:t>
+        <w:t>subsection</w:t>
       </w:r>
     </w:p>
     <w:p>
       <w:pPr>
-        <w:pStyle w:val="BWA-SUBSECTION"/>
-        <w:rPr>
-          <w:rFonts w:cs="Arial"/>
-          <w:szCs w:val="20"/>
-        </w:rPr>
-      </w:pPr>
-      <w:r>
-        <w:rPr>
-          <w:rFonts w:cs="Arial"/>
-          <w:szCs w:val="20"/>
-        </w:rPr>
-        <w:t>SUBSECTION3</w:t>
+        <w:pStyle w:val="BWA-Item"/>
+      </w:pPr>
+      <w:r>
+        <w:t>item</w:t>
       </w:r>
     </w:p>
     <w:p>
       <w:pPr>
-        <w:pStyle w:val="BWA-SUBSECTION"/>
-        <w:rPr>
-          <w:rFonts w:cs="Arial"/>
-          <w:szCs w:val="20"/>
-        </w:rPr>
-      </w:pPr>
-      <w:r>
-        <w:rPr>
-          <w:rFonts w:cs="Arial"/>
-          <w:szCs w:val="20"/>
-        </w:rPr>
-        <w:t>SUBSECTION4</w:t>
+        <w:pStyle w:val="BWA-List"/>
+      </w:pPr>
+      <w:r>
+        <w:t>list</w:t>
       </w:r>
     </w:p>
     <w:p>
       <w:pPr>
-        <w:pStyle w:val="BWA-PART"/>
-        <w:rPr>
-          <w:rFonts w:cs="Arial"/>
-          <w:szCs w:val="20"/>
-        </w:rPr>
-      </w:pPr>
-      <w:r>
-        <w:rPr>
-          <w:rFonts w:cs="Arial"/>
-          <w:szCs w:val="20"/>
-        </w:rPr>
-        <w:t>PART</w:t>
-      </w:r>
-      <w:r>
-        <w:rPr>
-          <w:rFonts w:cs="Arial"/>
-          <w:szCs w:val="20"/>
-        </w:rPr>
-        <w:t>2</w:t>
-      </w:r>
+        <w:pStyle w:val="BWA-SubItem"/>
+      </w:pPr>
+      <w:proofErr w:type="spellStart"/>
+      <w:r>
+        <w:t>sub</w:t>
+      </w:r>
+      <w:r>
+        <w:t>_</w:t>
+      </w:r>
+      <w:r>
+        <w:t>item</w:t>
+      </w:r>
+      <w:proofErr w:type="spellEnd"/>
     </w:p>
     <w:p>
       <w:pPr>
-        <w:pStyle w:val="BWA-SUBSECTION"/>
-        <w:rPr>
-          <w:rFonts w:cs="Arial"/>
-          <w:szCs w:val="20"/>
-        </w:rPr>
-      </w:pPr>
-      <w:r>
-        <w:rPr>
-          <w:rFonts w:cs="Arial"/>
-          <w:szCs w:val="20"/>
-        </w:rPr>
-        <w:t>SUBSECTION1</w:t>
-      </w:r>
+        <w:pStyle w:val="BWA-SubList"/>
+      </w:pPr>
+      <w:proofErr w:type="spellStart"/>
+      <w:r>
+        <w:t>sub</w:t>
+      </w:r>
+      <w:r>
+        <w:t>_</w:t>
+      </w:r>
+      <w:r>
+        <w:t>list</w:t>
+      </w:r>
+      <w:proofErr w:type="spellEnd"/>
     </w:p>
     <w:p>
       <w:pPr>
-        <w:pStyle w:val="BWA-Item"/>
-      </w:pPr>
-      <w:r>
-        <w:t>Item1</w:t>
-      </w:r>
+        <w:pStyle w:val="BWA-SubSubItem"/>
+      </w:pPr>
+      <w:proofErr w:type="spellStart"/>
+      <w:r>
+        <w:t>sub_sub_item</w:t>
+      </w:r>
+      <w:proofErr w:type="spellEnd"/>
     </w:p>
     <w:p>
       <w:pPr>
-        <w:pStyle w:val="BWA-List"/>
-      </w:pPr>
-      <w:r>
-        <w:t>List1</w:t>
-      </w:r>
+        <w:pStyle w:val="BWA-SubSubList"/>
+      </w:pPr>
+      <w:proofErr w:type="spellStart"/>
+      <w:r>
+        <w:t>sub_sub_list</w:t>
+      </w:r>
+      <w:proofErr w:type="spellEnd"/>
     </w:p>
     <w:p>
       <w:pPr>
-        <w:pStyle w:val="BWA-SubItem"/>
-      </w:pPr>
-      <w:r>
-        <w:t>SubItem1</w:t>
-      </w:r>
-    </w:p>
-    <w:p>
-      <w:pPr>
-        <w:pStyle w:val="BWA-SubList"/>
-      </w:pPr>
-      <w:r>
-        <w:t>SubList1</w:t>
-      </w:r>
-    </w:p>
-    <w:p>
-      <w:pPr>
         <w:pStyle w:val="BWA-SUBSECTION"/>
-        <w:rPr>
-          <w:rFonts w:cs="Arial"/>
-          <w:szCs w:val="20"/>
-        </w:rPr>
-      </w:pPr>
-      <w:r>
-        <w:rPr>
-          <w:rFonts w:cs="Arial"/>
-          <w:szCs w:val="20"/>
-        </w:rPr>
-        <w:t>SUBSECTION2</w:t>
-      </w:r>
-    </w:p>
-    <w:p>
-      <w:pPr>
-        <w:pStyle w:val="BWA-SUBSECTION"/>
-        <w:rPr>
-          <w:rFonts w:cs="Arial"/>
-          <w:szCs w:val="20"/>
-        </w:rPr>
-      </w:pPr>
-      <w:r>
-        <w:rPr>
-          <w:rFonts w:cs="Arial"/>
-          <w:szCs w:val="20"/>
-        </w:rPr>
-        <w:t>SUBSECTION3</w:t>
-      </w:r>
+        <w:numPr>
+          <w:ilvl w:val="0"/>
+          <w:numId w:val="0"/>
+        </w:numPr>
+        <w:ind w:left="1152"/>
+      </w:pPr>
     </w:p>
     <w:sectPr>
       <w:pgSz w:w="12240" w:h="15840"/>
@@ -291,7 +307,6 @@
     <w:lvl w:ilvl="5">
       <w:start w:val="1"/>
       <w:numFmt w:val="decimal"/>
-      <w:pStyle w:val="RPA3-PR2"/>
       <w:lvlText w:val="%6."/>
       <w:lvlJc w:val="left"/>
       <w:pPr>
@@ -304,7 +319,6 @@
     <w:lvl w:ilvl="6">
       <w:start w:val="1"/>
       <w:numFmt w:val="lowerLetter"/>
-      <w:pStyle w:val="RPA3-PR3"/>
       <w:lvlText w:val="%7."/>
       <w:lvlJc w:val="left"/>
       <w:pPr>
@@ -317,7 +331,6 @@
     <w:lvl w:ilvl="7">
       <w:start w:val="1"/>
       <w:numFmt w:val="decimal"/>
-      <w:pStyle w:val="RPA3-PR4"/>
       <w:lvlText w:val="%8)"/>
       <w:lvlJc w:val="left"/>
       <w:pPr>
@@ -330,7 +343,6 @@
     <w:lvl w:ilvl="8">
       <w:start w:val="1"/>
       <w:numFmt w:val="lowerLetter"/>
-      <w:pStyle w:val="RPA3-PR5"/>
       <w:lvlText w:val="%9)"/>
       <w:lvlJc w:val="left"/>
       <w:pPr>
@@ -484,7 +496,8 @@
   <w:abstractNum w:abstractNumId="2" w15:restartNumberingAfterBreak="0">
     <w:nsid w:val="45D8203D"/>
     <w:multiLevelType w:val="multilevel"/>
-    <w:tmpl w:val="B3C2D210"/>
+    <w:tmpl w:val="B4B03BCC"/>
+    <w:name w:val="BWA-SubSubSubItem"/>
     <w:lvl w:ilvl="0">
       <w:start w:val="1"/>
       <w:numFmt w:val="decimal"/>
@@ -1546,180 +1559,6 @@
       </w:numPr>
     </w:pPr>
   </w:style>
-  <w:style w:type="paragraph" w:customStyle="1" w:styleId="RPA1-PRT">
-    <w:name w:val="RPA1-PRT"/>
-    <w:basedOn w:val="Normal"/>
-    <w:next w:val="Normal"/>
-    <w:rsid w:val="00E10422"/>
-    <w:pPr>
-      <w:keepNext/>
-      <w:suppressAutoHyphens/>
-      <w:spacing w:before="240" w:after="0" w:line="240" w:lineRule="auto"/>
-      <w:jc w:val="both"/>
-      <w:outlineLvl w:val="0"/>
-    </w:pPr>
-    <w:rPr>
-      <w:rFonts w:ascii="Times New Roman" w:eastAsia="Times New Roman" w:hAnsi="Times New Roman" w:cs="Times New Roman"/>
-      <w:kern w:val="0"/>
-      <w:szCs w:val="20"/>
-      <w14:ligatures w14:val="none"/>
-    </w:rPr>
-  </w:style>
-  <w:style w:type="paragraph" w:customStyle="1" w:styleId="RPA2-ART">
-    <w:name w:val="RPA2-ART"/>
-    <w:basedOn w:val="Normal"/>
-    <w:next w:val="Normal"/>
-    <w:rsid w:val="00E10422"/>
-    <w:pPr>
-      <w:keepNext/>
-      <w:tabs>
-        <w:tab w:val="left" w:pos="864"/>
-      </w:tabs>
-      <w:suppressAutoHyphens/>
-      <w:spacing w:before="240" w:after="0" w:line="240" w:lineRule="auto"/>
-      <w:jc w:val="both"/>
-      <w:outlineLvl w:val="1"/>
-    </w:pPr>
-    <w:rPr>
-      <w:rFonts w:ascii="Times New Roman" w:eastAsia="Times New Roman" w:hAnsi="Times New Roman" w:cs="Times New Roman"/>
-      <w:kern w:val="0"/>
-      <w:szCs w:val="20"/>
-      <w14:ligatures w14:val="none"/>
-    </w:rPr>
-  </w:style>
-  <w:style w:type="paragraph" w:customStyle="1" w:styleId="RPA3-PR1">
-    <w:name w:val="RPA3-PR1"/>
-    <w:aliases w:val="heading 4"/>
-    <w:basedOn w:val="Normal"/>
-    <w:link w:val="RPA3-PR1Char"/>
-    <w:rsid w:val="00E10422"/>
-    <w:pPr>
-      <w:tabs>
-        <w:tab w:val="left" w:pos="864"/>
-      </w:tabs>
-      <w:suppressAutoHyphens/>
-      <w:spacing w:before="240" w:after="0" w:line="240" w:lineRule="auto"/>
-      <w:jc w:val="both"/>
-      <w:outlineLvl w:val="2"/>
-    </w:pPr>
-    <w:rPr>
-      <w:rFonts w:ascii="Times New Roman" w:eastAsia="Times New Roman" w:hAnsi="Times New Roman" w:cs="Times New Roman"/>
-      <w:kern w:val="0"/>
-      <w:szCs w:val="20"/>
-      <w14:ligatures w14:val="none"/>
-    </w:rPr>
-  </w:style>
-  <w:style w:type="character" w:customStyle="1" w:styleId="RPA3-PR1Char">
-    <w:name w:val="RPA3-PR1 Char"/>
-    <w:aliases w:val="heading 4 Char"/>
-    <w:basedOn w:val="DefaultParagraphFont"/>
-    <w:link w:val="RPA3-PR1"/>
-    <w:rsid w:val="00E10422"/>
-    <w:rPr>
-      <w:rFonts w:ascii="Times New Roman" w:eastAsia="Times New Roman" w:hAnsi="Times New Roman" w:cs="Times New Roman"/>
-      <w:kern w:val="0"/>
-      <w:szCs w:val="20"/>
-      <w14:ligatures w14:val="none"/>
-    </w:rPr>
-  </w:style>
-  <w:style w:type="paragraph" w:customStyle="1" w:styleId="RPA3-PR2">
-    <w:name w:val="RPA3-PR2"/>
-    <w:basedOn w:val="Normal"/>
-    <w:link w:val="RPA3-PR2Char"/>
-    <w:rsid w:val="00E10422"/>
-    <w:pPr>
-      <w:numPr>
-        <w:ilvl w:val="5"/>
-        <w:numId w:val="9"/>
-      </w:numPr>
-      <w:suppressAutoHyphens/>
-      <w:spacing w:after="0" w:line="240" w:lineRule="auto"/>
-      <w:outlineLvl w:val="3"/>
-    </w:pPr>
-    <w:rPr>
-      <w:rFonts w:ascii="Times New Roman" w:eastAsia="Times New Roman" w:hAnsi="Times New Roman" w:cs="Times New Roman"/>
-      <w:kern w:val="0"/>
-      <w:szCs w:val="20"/>
-      <w14:ligatures w14:val="none"/>
-    </w:rPr>
-  </w:style>
-  <w:style w:type="character" w:customStyle="1" w:styleId="RPA3-PR2Char">
-    <w:name w:val="RPA3-PR2 Char"/>
-    <w:link w:val="RPA3-PR2"/>
-    <w:rsid w:val="00E10422"/>
-    <w:rPr>
-      <w:rFonts w:ascii="Times New Roman" w:eastAsia="Times New Roman" w:hAnsi="Times New Roman" w:cs="Times New Roman"/>
-      <w:kern w:val="0"/>
-      <w:szCs w:val="20"/>
-      <w14:ligatures w14:val="none"/>
-    </w:rPr>
-  </w:style>
-  <w:style w:type="paragraph" w:customStyle="1" w:styleId="RPA3-PR3">
-    <w:name w:val="RPA3-PR3"/>
-    <w:basedOn w:val="Normal"/>
-    <w:rsid w:val="00E10422"/>
-    <w:pPr>
-      <w:numPr>
-        <w:ilvl w:val="6"/>
-        <w:numId w:val="9"/>
-      </w:numPr>
-      <w:suppressAutoHyphens/>
-      <w:spacing w:after="0" w:line="240" w:lineRule="auto"/>
-      <w:contextualSpacing/>
-      <w:jc w:val="both"/>
-      <w:outlineLvl w:val="4"/>
-    </w:pPr>
-    <w:rPr>
-      <w:rFonts w:ascii="Times New Roman" w:eastAsia="Times New Roman" w:hAnsi="Times New Roman" w:cs="Times New Roman"/>
-      <w:kern w:val="0"/>
-      <w:szCs w:val="20"/>
-      <w14:ligatures w14:val="none"/>
-    </w:rPr>
-  </w:style>
-  <w:style w:type="paragraph" w:customStyle="1" w:styleId="RPA3-PR4">
-    <w:name w:val="RPA3-PR4"/>
-    <w:basedOn w:val="Normal"/>
-    <w:rsid w:val="00E10422"/>
-    <w:pPr>
-      <w:numPr>
-        <w:ilvl w:val="7"/>
-        <w:numId w:val="9"/>
-      </w:numPr>
-      <w:suppressAutoHyphens/>
-      <w:spacing w:before="60" w:after="0" w:line="240" w:lineRule="auto"/>
-      <w:contextualSpacing/>
-      <w:jc w:val="both"/>
-      <w:outlineLvl w:val="5"/>
-    </w:pPr>
-    <w:rPr>
-      <w:rFonts w:ascii="Times New Roman" w:eastAsia="Times New Roman" w:hAnsi="Times New Roman" w:cs="Times New Roman"/>
-      <w:kern w:val="0"/>
-      <w:szCs w:val="20"/>
-      <w14:ligatures w14:val="none"/>
-    </w:rPr>
-  </w:style>
-  <w:style w:type="paragraph" w:customStyle="1" w:styleId="RPA3-PR5">
-    <w:name w:val="RPA3-PR5"/>
-    <w:basedOn w:val="Normal"/>
-    <w:rsid w:val="00E10422"/>
-    <w:pPr>
-      <w:numPr>
-        <w:ilvl w:val="8"/>
-        <w:numId w:val="9"/>
-      </w:numPr>
-      <w:suppressAutoHyphens/>
-      <w:spacing w:before="60" w:after="0" w:line="240" w:lineRule="auto"/>
-      <w:contextualSpacing/>
-      <w:jc w:val="both"/>
-      <w:outlineLvl w:val="6"/>
-    </w:pPr>
-    <w:rPr>
-      <w:rFonts w:ascii="Times New Roman" w:eastAsia="Times New Roman" w:hAnsi="Times New Roman" w:cs="Times New Roman"/>
-      <w:kern w:val="0"/>
-      <w:szCs w:val="20"/>
-      <w14:ligatures w14:val="none"/>
-    </w:rPr>
-  </w:style>
   <w:style w:type="character" w:customStyle="1" w:styleId="Heading1Char">
     <w:name w:val="Heading 1 Char"/>
     <w:basedOn w:val="DefaultParagraphFont"/>
@@ -2479,6 +2318,23 @@
 </file>
 
 <file path=customXml/item1.xml><?xml version="1.0" encoding="utf-8"?>
+<p:properties xmlns:p="http://schemas.microsoft.com/office/2006/metadata/properties" xmlns:xsi="http://www.w3.org/2001/XMLSchema-instance" xmlns:pc="http://schemas.microsoft.com/office/infopath/2007/PartnerControls">
+  <documentManagement>
+    <_activity xmlns="93c294f7-d7b1-4c5e-ac09-91b9a8ebfa6e" xsi:nil="true"/>
+  </documentManagement>
+</p:properties>
+</file>
+
+<file path=customXml/item2.xml><?xml version="1.0" encoding="utf-8"?>
+<?mso-contentType ?>
+<FormTemplates xmlns="http://schemas.microsoft.com/sharepoint/v3/contenttype/forms">
+  <Display>DocumentLibraryForm</Display>
+  <Edit>DocumentLibraryForm</Edit>
+  <New>DocumentLibraryForm</New>
+</FormTemplates>
+</file>
+
+<file path=customXml/item3.xml><?xml version="1.0" encoding="utf-8"?>
 <ct:contentTypeSchema xmlns:ct="http://schemas.microsoft.com/office/2006/metadata/contentType" xmlns:ma="http://schemas.microsoft.com/office/2006/metadata/properties/metaAttributes" ct:_="" ma:_="" ma:contentTypeName="Document" ma:contentTypeID="0x010100B02E81965FD51D44B74E9C332D35FB5E" ma:contentTypeVersion="5" ma:contentTypeDescription="Create a new document." ma:contentTypeScope="" ma:versionID="e791806797b228ed5014118b6e4ff8fc">
   <xsd:schema xmlns:xsd="http://www.w3.org/2001/XMLSchema" xmlns:xs="http://www.w3.org/2001/XMLSchema" xmlns:p="http://schemas.microsoft.com/office/2006/metadata/properties" xmlns:ns3="93c294f7-d7b1-4c5e-ac09-91b9a8ebfa6e" targetNamespace="http://schemas.microsoft.com/office/2006/metadata/properties" ma:root="true" ma:fieldsID="cf92083430edb8241efb6469cd328cb1" ns3:_="">
     <xsd:import namespace="93c294f7-d7b1-4c5e-ac09-91b9a8ebfa6e"/>
@@ -2628,24 +2484,25 @@
 </ct:contentTypeSchema>
 </file>
 
-<file path=customXml/item2.xml><?xml version="1.0" encoding="utf-8"?>
-<?mso-contentType ?>
-<FormTemplates xmlns="http://schemas.microsoft.com/sharepoint/v3/contenttype/forms">
-  <Display>DocumentLibraryForm</Display>
-  <Edit>DocumentLibraryForm</Edit>
-  <New>DocumentLibraryForm</New>
-</FormTemplates>
+<file path=customXml/itemProps1.xml><?xml version="1.0" encoding="utf-8"?>
+<ds:datastoreItem xmlns:ds="http://schemas.openxmlformats.org/officeDocument/2006/customXml" ds:itemID="{8278F62D-5311-4327-AC81-CF09C250C781}">
+  <ds:schemaRefs>
+    <ds:schemaRef ds:uri="http://schemas.microsoft.com/office/2006/metadata/properties"/>
+    <ds:schemaRef ds:uri="http://schemas.microsoft.com/office/infopath/2007/PartnerControls"/>
+    <ds:schemaRef ds:uri="93c294f7-d7b1-4c5e-ac09-91b9a8ebfa6e"/>
+  </ds:schemaRefs>
+</ds:datastoreItem>
 </file>
 
-<file path=customXml/item3.xml><?xml version="1.0" encoding="utf-8"?>
-<p:properties xmlns:p="http://schemas.microsoft.com/office/2006/metadata/properties" xmlns:xsi="http://www.w3.org/2001/XMLSchema-instance" xmlns:pc="http://schemas.microsoft.com/office/infopath/2007/PartnerControls">
-  <documentManagement>
-    <_activity xmlns="93c294f7-d7b1-4c5e-ac09-91b9a8ebfa6e" xsi:nil="true"/>
-  </documentManagement>
-</p:properties>
+<file path=customXml/itemProps2.xml><?xml version="1.0" encoding="utf-8"?>
+<ds:datastoreItem xmlns:ds="http://schemas.openxmlformats.org/officeDocument/2006/customXml" ds:itemID="{A3037ADC-1280-4F30-9040-D476B2E761FB}">
+  <ds:schemaRefs>
+    <ds:schemaRef ds:uri="http://schemas.microsoft.com/sharepoint/v3/contenttype/forms"/>
+  </ds:schemaRefs>
+</ds:datastoreItem>
 </file>
 
-<file path=customXml/itemProps1.xml><?xml version="1.0" encoding="utf-8"?>
+<file path=customXml/itemProps3.xml><?xml version="1.0" encoding="utf-8"?>
 <ds:datastoreItem xmlns:ds="http://schemas.openxmlformats.org/officeDocument/2006/customXml" ds:itemID="{96DABEF1-92BD-4B62-B894-45C1482B8FBF}">
   <ds:schemaRefs>
     <ds:schemaRef ds:uri="http://schemas.microsoft.com/office/2006/metadata/contentType"/>
@@ -2661,22 +2518,4 @@
     <ds:schemaRef ds:uri="http://schemas.microsoft.com/internal/obd"/>
   </ds:schemaRefs>
 </ds:datastoreItem>
-</file>
-
-<file path=customXml/itemProps2.xml><?xml version="1.0" encoding="utf-8"?>
-<ds:datastoreItem xmlns:ds="http://schemas.openxmlformats.org/officeDocument/2006/customXml" ds:itemID="{A3037ADC-1280-4F30-9040-D476B2E761FB}">
-  <ds:schemaRefs>
-    <ds:schemaRef ds:uri="http://schemas.microsoft.com/sharepoint/v3/contenttype/forms"/>
-  </ds:schemaRefs>
-</ds:datastoreItem>
-</file>
-
-<file path=customXml/itemProps3.xml><?xml version="1.0" encoding="utf-8"?>
-<ds:datastoreItem xmlns:ds="http://schemas.openxmlformats.org/officeDocument/2006/customXml" ds:itemID="{8278F62D-5311-4327-AC81-CF09C250C781}">
-  <ds:schemaRefs>
-    <ds:schemaRef ds:uri="http://schemas.microsoft.com/office/2006/metadata/properties"/>
-    <ds:schemaRef ds:uri="http://schemas.microsoft.com/office/infopath/2007/PartnerControls"/>
-    <ds:schemaRef ds:uri="93c294f7-d7b1-4c5e-ac09-91b9a8ebfa6e"/>
-  </ds:schemaRefs>
-</ds:datastoreItem>
 </file>
</xml_diff>